<commit_message>
Updated writing and data
Raw data now has updated codebook
</commit_message>
<xml_diff>
--- a/metaware_manuscript_SUPPLEMENT.docx
+++ b/metaware_manuscript_SUPPLEMENT.docx
@@ -7,10 +7,7 @@
         <w:pStyle w:val="Title"/>
       </w:pPr>
       <w:r>
-        <w:t xml:space="preserve">Supplemental Materials: </w:t>
-      </w:r>
-      <w:r>
-        <w:t>Meta-analysis suggests that the effects of demand characteristics can be consequential, unreliable, and difficult to explain</w:t>
+        <w:t>Supplemental Materials: Meta-analysis suggests that the effects of demand characteristics can be consequential, unreliable, and difficult to explain</w:t>
       </w:r>
     </w:p>
     <w:p>
@@ -28,13 +25,7 @@
       <w:bookmarkStart w:id="0" w:name="Xe0d312d46d170b17286487d2e4bf43d6a2a2281"/>
       <w:r>
         <w:lastRenderedPageBreak/>
-        <w:t xml:space="preserve">Can </w:t>
-      </w:r>
-      <w:r>
-        <w:t>r</w:t>
-      </w:r>
-      <w:r>
-        <w:t>esearch participants help us understand demand effects?</w:t>
+        <w:t>Can research participants help us understand demand effects?</w:t>
       </w:r>
     </w:p>
     <w:p>
@@ -113,27 +104,13 @@
       </w:r>
       <w:proofErr w:type="spellEnd"/>
       <w:r>
-        <w:t>, and Ulmer (2008) had two demand characteristic manipulations (positive and negative demand) and two dependent variables (measures of verbal and spatial reasoning). Thus, we created four vignettes for this study (</w:t>
-      </w:r>
-      <w:r>
-        <w:t>Supplemental F</w:t>
-      </w:r>
-      <w:r>
-        <w:t xml:space="preserve">igure </w:t>
-      </w:r>
-      <w:r>
-        <w:t>1</w:t>
-      </w:r>
-      <w:r>
-        <w:t xml:space="preserve">). </w:t>
-      </w:r>
-      <w:proofErr w:type="gramStart"/>
-      <w:r>
-        <w:t>In an effort to</w:t>
-      </w:r>
-      <w:proofErr w:type="gramEnd"/>
-      <w:r>
-        <w:t xml:space="preserve"> help participants understand the study context, vignettes also contained information about (a) whether students vs. non-students were sampled, (b) whether subjects received compensation, and (c) whether the study was conducted online or in-person.</w:t>
+        <w:t xml:space="preserve">, and Ulmer (2008) had two demand characteristic manipulations (positive and negative demand) and two dependent variables (measures of verbal and spatial reasoning). Thus, we created four vignettes for this study (Supplemental Figure 1). </w:t>
+      </w:r>
+      <w:r>
+        <w:t>T</w:t>
+      </w:r>
+      <w:r>
+        <w:t>o help participants understand the study context, vignettes also contained information about (a) whether students vs. non-students were sampled, (b) whether subjects received compensation, and (c) whether the study was conducted online or in-person.</w:t>
       </w:r>
     </w:p>
     <w:p>

</xml_diff>